<commit_message>
Created Test For Application
</commit_message>
<xml_diff>
--- a/Block Chain Application.docx
+++ b/Block Chain Application.docx
@@ -28,12 +28,14 @@
           <w:lang w:val="en-CA"/>
         </w:rPr>
       </w:pPr>
+      <w:proofErr w:type="gramStart"/>
       <w:r>
         <w:rPr>
           <w:lang w:val="en-CA"/>
         </w:rPr>
         <w:t>Dependencies :</w:t>
       </w:r>
+      <w:proofErr w:type="gramEnd"/>
     </w:p>
     <w:p>
       <w:pPr>
@@ -67,79 +69,131 @@
           <w:lang w:val="en-CA"/>
         </w:rPr>
       </w:pPr>
-      <w:r>
-        <w:rPr>
-          <w:lang w:val="en-CA"/>
-        </w:rPr>
-        <w:t xml:space="preserve">Ganashe </w:t>
-      </w:r>
-    </w:p>
-    <w:p>
-      <w:pPr>
-        <w:rPr>
-          <w:lang w:val="en-CA"/>
-        </w:rPr>
-      </w:pPr>
-      <w:r>
-        <w:rPr>
-          <w:lang w:val="en-CA"/>
-        </w:rPr>
-        <w:t xml:space="preserve">Metamask </w:t>
-      </w:r>
-    </w:p>
-    <w:p>
-      <w:pPr>
-        <w:rPr>
-          <w:lang w:val="en-CA"/>
-        </w:rPr>
-      </w:pPr>
-    </w:p>
-    <w:p>
-      <w:pPr>
-        <w:rPr>
-          <w:lang w:val="en-CA"/>
-        </w:rPr>
-      </w:pPr>
-    </w:p>
-    <w:p>
-      <w:pPr>
-        <w:rPr>
-          <w:lang w:val="en-CA"/>
-        </w:rPr>
-      </w:pPr>
-      <w:r>
-        <w:rPr>
-          <w:lang w:val="en-CA"/>
-        </w:rPr>
-        <w:t xml:space="preserve">Ganashe – Provided 10 account with unique ids this will represent the Voters in the elections app </w:t>
-      </w:r>
-    </w:p>
-    <w:p>
-      <w:pPr>
-        <w:rPr>
-          <w:lang w:val="en-CA"/>
-        </w:rPr>
-      </w:pPr>
-    </w:p>
-    <w:p>
-      <w:pPr>
-        <w:rPr>
-          <w:lang w:val="en-CA"/>
-        </w:rPr>
-      </w:pPr>
-      <w:r>
-        <w:rPr>
-          <w:lang w:val="en-CA"/>
-        </w:rPr>
-        <w:t>Writes on the Block Chain cost money ( gas ) – Deploying on the Block chain costs money/E</w:t>
+      <w:proofErr w:type="spellStart"/>
+      <w:r>
+        <w:rPr>
+          <w:lang w:val="en-CA"/>
+        </w:rPr>
+        <w:t>Ganashe</w:t>
+      </w:r>
+      <w:proofErr w:type="spellEnd"/>
+      <w:r>
+        <w:rPr>
+          <w:lang w:val="en-CA"/>
+        </w:rPr>
+        <w:t xml:space="preserve"> </w:t>
+      </w:r>
+      <w:r>
+        <w:rPr>
+          <w:lang w:val="en-CA"/>
+        </w:rPr>
+        <w:t xml:space="preserve">( Local Block Chain ) </w:t>
       </w:r>
       <w:bookmarkStart w:id="0" w:name="_GoBack"/>
       <w:bookmarkEnd w:id="0"/>
-      <w:r>
-        <w:rPr>
-          <w:lang w:val="en-CA"/>
-        </w:rPr>
-        <w:t xml:space="preserve">therium/ gas </w:t>
+    </w:p>
+    <w:p>
+      <w:pPr>
+        <w:rPr>
+          <w:lang w:val="en-CA"/>
+        </w:rPr>
+      </w:pPr>
+      <w:proofErr w:type="spellStart"/>
+      <w:r>
+        <w:rPr>
+          <w:lang w:val="en-CA"/>
+        </w:rPr>
+        <w:t>Metamask</w:t>
+      </w:r>
+      <w:proofErr w:type="spellEnd"/>
+      <w:r>
+        <w:rPr>
+          <w:lang w:val="en-CA"/>
+        </w:rPr>
+        <w:t xml:space="preserve"> </w:t>
+      </w:r>
+    </w:p>
+    <w:p>
+      <w:pPr>
+        <w:rPr>
+          <w:lang w:val="en-CA"/>
+        </w:rPr>
+      </w:pPr>
+    </w:p>
+    <w:p>
+      <w:pPr>
+        <w:rPr>
+          <w:lang w:val="en-CA"/>
+        </w:rPr>
+      </w:pPr>
+    </w:p>
+    <w:p>
+      <w:pPr>
+        <w:rPr>
+          <w:lang w:val="en-CA"/>
+        </w:rPr>
+      </w:pPr>
+      <w:proofErr w:type="spellStart"/>
+      <w:r>
+        <w:rPr>
+          <w:lang w:val="en-CA"/>
+        </w:rPr>
+        <w:t>Ganashe</w:t>
+      </w:r>
+      <w:proofErr w:type="spellEnd"/>
+      <w:r>
+        <w:rPr>
+          <w:lang w:val="en-CA"/>
+        </w:rPr>
+        <w:t xml:space="preserve"> – Provided 10 account with unique ids this will represent the Voters in the elections app </w:t>
+      </w:r>
+    </w:p>
+    <w:p>
+      <w:pPr>
+        <w:rPr>
+          <w:lang w:val="en-CA"/>
+        </w:rPr>
+      </w:pPr>
+    </w:p>
+    <w:p>
+      <w:pPr>
+        <w:rPr>
+          <w:lang w:val="en-CA"/>
+        </w:rPr>
+      </w:pPr>
+      <w:r>
+        <w:rPr>
+          <w:lang w:val="en-CA"/>
+        </w:rPr>
+        <w:t xml:space="preserve">Writes on the Block Chain cost money </w:t>
+      </w:r>
+      <w:proofErr w:type="gramStart"/>
+      <w:r>
+        <w:rPr>
+          <w:lang w:val="en-CA"/>
+        </w:rPr>
+        <w:t>( gas</w:t>
+      </w:r>
+      <w:proofErr w:type="gramEnd"/>
+      <w:r>
+        <w:rPr>
+          <w:lang w:val="en-CA"/>
+        </w:rPr>
+        <w:t xml:space="preserve"> ) – Deploying on the Block chain costs money/</w:t>
+      </w:r>
+      <w:proofErr w:type="spellStart"/>
+      <w:r>
+        <w:rPr>
+          <w:lang w:val="en-CA"/>
+        </w:rPr>
+        <w:t>Etherium</w:t>
+      </w:r>
+      <w:proofErr w:type="spellEnd"/>
+      <w:r>
+        <w:rPr>
+          <w:lang w:val="en-CA"/>
+        </w:rPr>
+        <w:t xml:space="preserve">/ gas </w:t>
       </w:r>
     </w:p>
     <w:p>
@@ -179,8 +233,16 @@
         <w:rPr>
           <w:lang w:val="en-CA"/>
         </w:rPr>
-        <w:t>(Asynchronous call )</w:t>
-      </w:r>
+        <w:t xml:space="preserve">(Asynchronous </w:t>
+      </w:r>
+      <w:proofErr w:type="gramStart"/>
+      <w:r>
+        <w:rPr>
+          <w:lang w:val="en-CA"/>
+        </w:rPr>
+        <w:t>call )</w:t>
+      </w:r>
+      <w:proofErr w:type="gramEnd"/>
     </w:p>
     <w:p>
       <w:pPr>
@@ -209,14 +271,35 @@
           <w:szCs w:val="22"/>
         </w:rPr>
       </w:pPr>
-      <w:r>
-        <w:rPr>
-          <w:rFonts w:ascii="Menlo" w:hAnsi="Menlo" w:cs="Menlo"/>
-          <w:color w:val="000000"/>
-          <w:sz w:val="22"/>
-          <w:szCs w:val="22"/>
-        </w:rPr>
-        <w:t>Election.deployed().</w:t>
+      <w:proofErr w:type="spellStart"/>
+      <w:r>
+        <w:rPr>
+          <w:rFonts w:ascii="Menlo" w:hAnsi="Menlo" w:cs="Menlo"/>
+          <w:color w:val="000000"/>
+          <w:sz w:val="22"/>
+          <w:szCs w:val="22"/>
+        </w:rPr>
+        <w:t>Election.deployed</w:t>
+      </w:r>
+      <w:proofErr w:type="spellEnd"/>
+      <w:r>
+        <w:rPr>
+          <w:rFonts w:ascii="Menlo" w:hAnsi="Menlo" w:cs="Menlo"/>
+          <w:color w:val="000000"/>
+          <w:sz w:val="22"/>
+          <w:szCs w:val="22"/>
+        </w:rPr>
+        <w:t>(</w:t>
+      </w:r>
+      <w:proofErr w:type="gramStart"/>
+      <w:r>
+        <w:rPr>
+          <w:rFonts w:ascii="Menlo" w:hAnsi="Menlo" w:cs="Menlo"/>
+          <w:color w:val="000000"/>
+          <w:sz w:val="22"/>
+          <w:szCs w:val="22"/>
+        </w:rPr>
+        <w:t>).</w:t>
       </w:r>
       <w:r>
         <w:rPr>
@@ -228,6 +311,7 @@
         </w:rPr>
         <w:t>then</w:t>
       </w:r>
+      <w:proofErr w:type="gramEnd"/>
       <w:r>
         <w:rPr>
           <w:rFonts w:ascii="Menlo" w:hAnsi="Menlo" w:cs="Menlo"/>

</xml_diff>

<commit_message>
Created Test - Check Each Candidate's Property Against Its Values
</commit_message>
<xml_diff>
--- a/Block Chain Application.docx
+++ b/Block Chain Application.docx
@@ -28,14 +28,12 @@
           <w:lang w:val="en-CA"/>
         </w:rPr>
       </w:pPr>
-      <w:proofErr w:type="gramStart"/>
       <w:r>
         <w:rPr>
           <w:lang w:val="en-CA"/>
         </w:rPr>
         <w:t>Dependencies :</w:t>
       </w:r>
-      <w:proofErr w:type="gramEnd"/>
     </w:p>
     <w:p>
       <w:pPr>
@@ -69,135 +67,151 @@
           <w:lang w:val="en-CA"/>
         </w:rPr>
       </w:pPr>
-      <w:proofErr w:type="spellStart"/>
-      <w:r>
-        <w:rPr>
-          <w:lang w:val="en-CA"/>
-        </w:rPr>
-        <w:t>Ganashe</w:t>
-      </w:r>
-      <w:proofErr w:type="spellEnd"/>
-      <w:r>
-        <w:rPr>
-          <w:lang w:val="en-CA"/>
-        </w:rPr>
-        <w:t xml:space="preserve"> </w:t>
-      </w:r>
-      <w:r>
-        <w:rPr>
-          <w:lang w:val="en-CA"/>
-        </w:rPr>
-        <w:t xml:space="preserve">( Local Block Chain ) </w:t>
+      <w:r>
+        <w:rPr>
+          <w:lang w:val="en-CA"/>
+        </w:rPr>
+        <w:t xml:space="preserve">Ganashe </w:t>
+      </w:r>
+      <w:r>
+        <w:rPr>
+          <w:lang w:val="en-CA"/>
+        </w:rPr>
+        <w:t xml:space="preserve">( Local Block Chain </w:t>
+      </w:r>
+      <w:r>
+        <w:rPr>
+          <w:lang w:val="en-CA"/>
+        </w:rPr>
+        <w:tab/>
+      </w:r>
+      <w:r>
+        <w:rPr>
+          <w:lang w:val="en-CA"/>
+        </w:rPr>
+        <w:t xml:space="preserve">) </w:t>
+      </w:r>
+    </w:p>
+    <w:p>
+      <w:pPr>
+        <w:rPr>
+          <w:lang w:val="en-CA"/>
+        </w:rPr>
+      </w:pPr>
+      <w:r>
+        <w:rPr>
+          <w:lang w:val="en-CA"/>
+        </w:rPr>
+        <w:t xml:space="preserve">Metamask </w:t>
+      </w:r>
+    </w:p>
+    <w:p>
+      <w:pPr>
+        <w:rPr>
+          <w:lang w:val="en-CA"/>
+        </w:rPr>
+      </w:pPr>
+    </w:p>
+    <w:p>
+      <w:pPr>
+        <w:rPr>
+          <w:lang w:val="en-CA"/>
+        </w:rPr>
+      </w:pPr>
+    </w:p>
+    <w:p>
+      <w:pPr>
+        <w:rPr>
+          <w:lang w:val="en-CA"/>
+        </w:rPr>
+      </w:pPr>
+      <w:r>
+        <w:rPr>
+          <w:lang w:val="en-CA"/>
+        </w:rPr>
+        <w:t xml:space="preserve">Ganashe – Provided 10 account with unique ids this will represent the Voters in the elections app </w:t>
+      </w:r>
+    </w:p>
+    <w:p>
+      <w:pPr>
+        <w:rPr>
+          <w:lang w:val="en-CA"/>
+        </w:rPr>
+      </w:pPr>
+    </w:p>
+    <w:p>
+      <w:pPr>
+        <w:rPr>
+          <w:lang w:val="en-CA"/>
+        </w:rPr>
+      </w:pPr>
+      <w:r>
+        <w:rPr>
+          <w:lang w:val="en-CA"/>
+        </w:rPr>
+        <w:t xml:space="preserve">Writes on the Block Chain cost money ( gas ) – Deploying on the Block chain costs money/Etherium/ gas </w:t>
+      </w:r>
+    </w:p>
+    <w:p>
+      <w:pPr>
+        <w:rPr>
+          <w:lang w:val="en-CA"/>
+        </w:rPr>
+      </w:pPr>
+    </w:p>
+    <w:p>
+      <w:pPr>
+        <w:rPr>
+          <w:lang w:val="en-CA"/>
+        </w:rPr>
+      </w:pPr>
+    </w:p>
+    <w:p>
+      <w:pPr>
+        <w:rPr>
+          <w:lang w:val="en-CA"/>
+        </w:rPr>
+      </w:pPr>
+      <w:r>
+        <w:rPr>
+          <w:lang w:val="en-CA"/>
+        </w:rPr>
+        <w:t xml:space="preserve">Testing the Application: </w:t>
+      </w:r>
+      <w:r>
+        <w:rPr>
+          <w:lang w:val="en-CA"/>
+        </w:rPr>
+        <w:t xml:space="preserve">( Via Mocha Testing FrameWork and Chai ) </w:t>
       </w:r>
       <w:bookmarkStart w:id="0" w:name="_GoBack"/>
       <w:bookmarkEnd w:id="0"/>
     </w:p>
     <w:p>
       <w:pPr>
-        <w:rPr>
-          <w:lang w:val="en-CA"/>
-        </w:rPr>
-      </w:pPr>
-      <w:proofErr w:type="spellStart"/>
-      <w:r>
-        <w:rPr>
-          <w:lang w:val="en-CA"/>
-        </w:rPr>
-        <w:t>Metamask</w:t>
-      </w:r>
-      <w:proofErr w:type="spellEnd"/>
-      <w:r>
-        <w:rPr>
-          <w:lang w:val="en-CA"/>
-        </w:rPr>
-        <w:t xml:space="preserve"> </w:t>
-      </w:r>
-    </w:p>
-    <w:p>
-      <w:pPr>
-        <w:rPr>
-          <w:lang w:val="en-CA"/>
-        </w:rPr>
-      </w:pPr>
-    </w:p>
-    <w:p>
-      <w:pPr>
-        <w:rPr>
-          <w:lang w:val="en-CA"/>
-        </w:rPr>
-      </w:pPr>
-    </w:p>
-    <w:p>
-      <w:pPr>
-        <w:rPr>
-          <w:lang w:val="en-CA"/>
-        </w:rPr>
-      </w:pPr>
-      <w:proofErr w:type="spellStart"/>
-      <w:r>
-        <w:rPr>
-          <w:lang w:val="en-CA"/>
-        </w:rPr>
-        <w:t>Ganashe</w:t>
-      </w:r>
-      <w:proofErr w:type="spellEnd"/>
-      <w:r>
-        <w:rPr>
-          <w:lang w:val="en-CA"/>
-        </w:rPr>
-        <w:t xml:space="preserve"> – Provided 10 account with unique ids this will represent the Voters in the elections app </w:t>
-      </w:r>
-    </w:p>
-    <w:p>
-      <w:pPr>
-        <w:rPr>
-          <w:lang w:val="en-CA"/>
-        </w:rPr>
-      </w:pPr>
-    </w:p>
-    <w:p>
-      <w:pPr>
-        <w:rPr>
-          <w:lang w:val="en-CA"/>
-        </w:rPr>
-      </w:pPr>
-      <w:r>
-        <w:rPr>
-          <w:lang w:val="en-CA"/>
-        </w:rPr>
-        <w:t xml:space="preserve">Writes on the Block Chain cost money </w:t>
-      </w:r>
-      <w:proofErr w:type="gramStart"/>
-      <w:r>
-        <w:rPr>
-          <w:lang w:val="en-CA"/>
-        </w:rPr>
-        <w:t>( gas</w:t>
-      </w:r>
-      <w:proofErr w:type="gramEnd"/>
-      <w:r>
-        <w:rPr>
-          <w:lang w:val="en-CA"/>
-        </w:rPr>
-        <w:t xml:space="preserve"> ) – Deploying on the Block chain costs money/</w:t>
-      </w:r>
-      <w:proofErr w:type="spellStart"/>
-      <w:r>
-        <w:rPr>
-          <w:lang w:val="en-CA"/>
-        </w:rPr>
-        <w:t>Etherium</w:t>
-      </w:r>
-      <w:proofErr w:type="spellEnd"/>
-      <w:r>
-        <w:rPr>
-          <w:lang w:val="en-CA"/>
-        </w:rPr>
-        <w:t xml:space="preserve">/ gas </w:t>
-      </w:r>
-    </w:p>
-    <w:p>
-      <w:pPr>
+        <w:pStyle w:val="ListParagraph"/>
+        <w:numPr>
+          <w:ilvl w:val="0"/>
+          <w:numId w:val="1"/>
+        </w:numPr>
+        <w:rPr>
+          <w:lang w:val="en-CA"/>
+        </w:rPr>
+      </w:pPr>
+      <w:r>
+        <w:rPr>
+          <w:lang w:val="en-CA"/>
+        </w:rPr>
+        <w:t xml:space="preserve">Check if initialized if correct number of candidates </w:t>
+      </w:r>
+    </w:p>
+    <w:p>
+      <w:pPr>
+        <w:pStyle w:val="ListParagraph"/>
+        <w:numPr>
+          <w:ilvl w:val="0"/>
+          <w:numId w:val="1"/>
+        </w:numPr>
         <w:rPr>
           <w:lang w:val="en-CA"/>
         </w:rPr>
@@ -233,16 +247,8 @@
         <w:rPr>
           <w:lang w:val="en-CA"/>
         </w:rPr>
-        <w:t xml:space="preserve">(Asynchronous </w:t>
-      </w:r>
-      <w:proofErr w:type="gramStart"/>
-      <w:r>
-        <w:rPr>
-          <w:lang w:val="en-CA"/>
-        </w:rPr>
-        <w:t>call )</w:t>
-      </w:r>
-      <w:proofErr w:type="gramEnd"/>
+        <w:t>(Asynchronous call )</w:t>
+      </w:r>
     </w:p>
     <w:p>
       <w:pPr>
@@ -271,35 +277,14 @@
           <w:szCs w:val="22"/>
         </w:rPr>
       </w:pPr>
-      <w:proofErr w:type="spellStart"/>
-      <w:r>
-        <w:rPr>
-          <w:rFonts w:ascii="Menlo" w:hAnsi="Menlo" w:cs="Menlo"/>
-          <w:color w:val="000000"/>
-          <w:sz w:val="22"/>
-          <w:szCs w:val="22"/>
-        </w:rPr>
-        <w:t>Election.deployed</w:t>
-      </w:r>
-      <w:proofErr w:type="spellEnd"/>
-      <w:r>
-        <w:rPr>
-          <w:rFonts w:ascii="Menlo" w:hAnsi="Menlo" w:cs="Menlo"/>
-          <w:color w:val="000000"/>
-          <w:sz w:val="22"/>
-          <w:szCs w:val="22"/>
-        </w:rPr>
-        <w:t>(</w:t>
-      </w:r>
-      <w:proofErr w:type="gramStart"/>
-      <w:r>
-        <w:rPr>
-          <w:rFonts w:ascii="Menlo" w:hAnsi="Menlo" w:cs="Menlo"/>
-          <w:color w:val="000000"/>
-          <w:sz w:val="22"/>
-          <w:szCs w:val="22"/>
-        </w:rPr>
-        <w:t>).</w:t>
+      <w:r>
+        <w:rPr>
+          <w:rFonts w:ascii="Menlo" w:hAnsi="Menlo" w:cs="Menlo"/>
+          <w:color w:val="000000"/>
+          <w:sz w:val="22"/>
+          <w:szCs w:val="22"/>
+        </w:rPr>
+        <w:t>Election.deployed().</w:t>
       </w:r>
       <w:r>
         <w:rPr>
@@ -311,7 +296,6 @@
         </w:rPr>
         <w:t>then</w:t>
       </w:r>
-      <w:proofErr w:type="gramEnd"/>
       <w:r>
         <w:rPr>
           <w:rFonts w:ascii="Menlo" w:hAnsi="Menlo" w:cs="Menlo"/>
@@ -427,6 +411,145 @@
     </w:p>
     <w:p>
       <w:pPr>
+        <w:widowControl w:val="0"/>
+        <w:tabs>
+          <w:tab w:val="left" w:pos="560"/>
+          <w:tab w:val="left" w:pos="1120"/>
+          <w:tab w:val="left" w:pos="1680"/>
+          <w:tab w:val="left" w:pos="2240"/>
+          <w:tab w:val="left" w:pos="2800"/>
+          <w:tab w:val="left" w:pos="3360"/>
+          <w:tab w:val="left" w:pos="3920"/>
+          <w:tab w:val="left" w:pos="4480"/>
+          <w:tab w:val="left" w:pos="5040"/>
+          <w:tab w:val="left" w:pos="5600"/>
+          <w:tab w:val="left" w:pos="6160"/>
+          <w:tab w:val="left" w:pos="6720"/>
+        </w:tabs>
+        <w:autoSpaceDE w:val="0"/>
+        <w:autoSpaceDN w:val="0"/>
+        <w:adjustRightInd w:val="0"/>
+        <w:rPr>
+          <w:rFonts w:ascii="Menlo" w:hAnsi="Menlo" w:cs="Menlo"/>
+          <w:color w:val="000000"/>
+          <w:sz w:val="22"/>
+          <w:szCs w:val="22"/>
+        </w:rPr>
+      </w:pPr>
+    </w:p>
+    <w:p>
+      <w:pPr>
+        <w:widowControl w:val="0"/>
+        <w:tabs>
+          <w:tab w:val="left" w:pos="560"/>
+          <w:tab w:val="left" w:pos="1120"/>
+          <w:tab w:val="left" w:pos="1680"/>
+          <w:tab w:val="left" w:pos="2240"/>
+          <w:tab w:val="left" w:pos="2800"/>
+          <w:tab w:val="left" w:pos="3360"/>
+          <w:tab w:val="left" w:pos="3920"/>
+          <w:tab w:val="left" w:pos="4480"/>
+          <w:tab w:val="left" w:pos="5040"/>
+          <w:tab w:val="left" w:pos="5600"/>
+          <w:tab w:val="left" w:pos="6160"/>
+          <w:tab w:val="left" w:pos="6720"/>
+        </w:tabs>
+        <w:autoSpaceDE w:val="0"/>
+        <w:autoSpaceDN w:val="0"/>
+        <w:adjustRightInd w:val="0"/>
+        <w:rPr>
+          <w:rFonts w:ascii="Menlo" w:hAnsi="Menlo" w:cs="Menlo"/>
+          <w:color w:val="000000"/>
+          <w:sz w:val="22"/>
+          <w:szCs w:val="22"/>
+        </w:rPr>
+      </w:pPr>
+      <w:r>
+        <w:rPr>
+          <w:rFonts w:ascii="Menlo" w:hAnsi="Menlo" w:cs="Menlo"/>
+          <w:color w:val="000000"/>
+          <w:sz w:val="22"/>
+          <w:szCs w:val="22"/>
+        </w:rPr>
+        <w:t xml:space="preserve">Truffle console ( Enter Into Truffle console ) </w:t>
+      </w:r>
+    </w:p>
+    <w:p>
+      <w:pPr>
+        <w:widowControl w:val="0"/>
+        <w:tabs>
+          <w:tab w:val="left" w:pos="560"/>
+          <w:tab w:val="left" w:pos="1120"/>
+          <w:tab w:val="left" w:pos="1680"/>
+          <w:tab w:val="left" w:pos="2240"/>
+          <w:tab w:val="left" w:pos="2800"/>
+          <w:tab w:val="left" w:pos="3360"/>
+          <w:tab w:val="left" w:pos="3920"/>
+          <w:tab w:val="left" w:pos="4480"/>
+          <w:tab w:val="left" w:pos="5040"/>
+          <w:tab w:val="left" w:pos="5600"/>
+          <w:tab w:val="left" w:pos="6160"/>
+          <w:tab w:val="left" w:pos="6720"/>
+        </w:tabs>
+        <w:autoSpaceDE w:val="0"/>
+        <w:autoSpaceDN w:val="0"/>
+        <w:adjustRightInd w:val="0"/>
+        <w:rPr>
+          <w:rFonts w:ascii="Menlo" w:hAnsi="Menlo" w:cs="Menlo"/>
+          <w:color w:val="000000"/>
+          <w:sz w:val="22"/>
+          <w:szCs w:val="22"/>
+        </w:rPr>
+      </w:pPr>
+    </w:p>
+    <w:p>
+      <w:pPr>
+        <w:widowControl w:val="0"/>
+        <w:tabs>
+          <w:tab w:val="left" w:pos="560"/>
+          <w:tab w:val="left" w:pos="1120"/>
+          <w:tab w:val="left" w:pos="1680"/>
+          <w:tab w:val="left" w:pos="2240"/>
+          <w:tab w:val="left" w:pos="2800"/>
+          <w:tab w:val="left" w:pos="3360"/>
+          <w:tab w:val="left" w:pos="3920"/>
+          <w:tab w:val="left" w:pos="4480"/>
+          <w:tab w:val="left" w:pos="5040"/>
+          <w:tab w:val="left" w:pos="5600"/>
+          <w:tab w:val="left" w:pos="6160"/>
+          <w:tab w:val="left" w:pos="6720"/>
+        </w:tabs>
+        <w:autoSpaceDE w:val="0"/>
+        <w:autoSpaceDN w:val="0"/>
+        <w:adjustRightInd w:val="0"/>
+        <w:rPr>
+          <w:rFonts w:ascii="Menlo" w:hAnsi="Menlo" w:cs="Menlo"/>
+          <w:color w:val="000000"/>
+          <w:sz w:val="22"/>
+          <w:szCs w:val="22"/>
+        </w:rPr>
+      </w:pPr>
+      <w:r>
+        <w:rPr>
+          <w:rFonts w:ascii="Menlo" w:hAnsi="Menlo" w:cs="Menlo"/>
+          <w:color w:val="000000"/>
+          <w:sz w:val="22"/>
+          <w:szCs w:val="22"/>
+        </w:rPr>
+        <w:t>web3.eth.accounts</w:t>
+      </w:r>
+      <w:r>
+        <w:rPr>
+          <w:rFonts w:ascii="Menlo" w:hAnsi="Menlo" w:cs="Menlo"/>
+          <w:color w:val="000000"/>
+          <w:sz w:val="22"/>
+          <w:szCs w:val="22"/>
+        </w:rPr>
+        <w:t xml:space="preserve"> ( List All accounts ) </w:t>
+      </w:r>
+    </w:p>
+    <w:p>
+      <w:pPr>
         <w:rPr>
           <w:lang w:val="en-CA"/>
         </w:rPr>
@@ -440,6 +563,126 @@
     </w:sectPr>
   </w:body>
 </w:document>
+</file>
+
+<file path=word/numbering.xml><?xml version="1.0" encoding="utf-8"?>
+<w:numbering xmlns:wpc="http://schemas.microsoft.com/office/word/2010/wordprocessingCanvas" xmlns:mo="http://schemas.microsoft.com/office/mac/office/2008/main" xmlns:mc="http://schemas.openxmlformats.org/markup-compatibility/2006" xmlns:mv="urn:schemas-microsoft-com:mac:vml" xmlns:o="urn:schemas-microsoft-com:office:office" xmlns:r="http://schemas.openxmlformats.org/officeDocument/2006/relationships" xmlns:m="http://schemas.openxmlformats.org/officeDocument/2006/math" xmlns:v="urn:schemas-microsoft-com:vml" xmlns:wp14="http://schemas.microsoft.com/office/word/2010/wordprocessingDrawing" xmlns:wp="http://schemas.openxmlformats.org/drawingml/2006/wordprocessingDrawing" xmlns:w10="urn:schemas-microsoft-com:office:word" xmlns:w="http://schemas.openxmlformats.org/wordprocessingml/2006/main" xmlns:w14="http://schemas.microsoft.com/office/word/2010/wordml" xmlns:w15="http://schemas.microsoft.com/office/word/2012/wordml" xmlns:wpg="http://schemas.microsoft.com/office/word/2010/wordprocessingGroup" xmlns:wpi="http://schemas.microsoft.com/office/word/2010/wordprocessingInk" xmlns:wne="http://schemas.microsoft.com/office/word/2006/wordml" xmlns:wps="http://schemas.microsoft.com/office/word/2010/wordprocessingShape" mc:Ignorable="w14 w15 wp14">
+  <w:abstractNum w:abstractNumId="0">
+    <w:nsid w:val="328E276D"/>
+    <w:multiLevelType w:val="hybridMultilevel"/>
+    <w:tmpl w:val="8714AD92"/>
+    <w:lvl w:ilvl="0" w:tplc="413C15B0">
+      <w:numFmt w:val="bullet"/>
+      <w:lvlText w:val="-"/>
+      <w:lvlJc w:val="left"/>
+      <w:pPr>
+        <w:ind w:left="720" w:hanging="360"/>
+      </w:pPr>
+      <w:rPr>
+        <w:rFonts w:ascii="Calibri" w:eastAsiaTheme="minorHAnsi" w:hAnsi="Calibri" w:cstheme="minorBidi" w:hint="default"/>
+      </w:rPr>
+    </w:lvl>
+    <w:lvl w:ilvl="1" w:tplc="08090003" w:tentative="1">
+      <w:start w:val="1"/>
+      <w:numFmt w:val="bullet"/>
+      <w:lvlText w:val="o"/>
+      <w:lvlJc w:val="left"/>
+      <w:pPr>
+        <w:ind w:left="1440" w:hanging="360"/>
+      </w:pPr>
+      <w:rPr>
+        <w:rFonts w:ascii="Courier New" w:hAnsi="Courier New" w:cs="Courier New" w:hint="default"/>
+      </w:rPr>
+    </w:lvl>
+    <w:lvl w:ilvl="2" w:tplc="08090005" w:tentative="1">
+      <w:start w:val="1"/>
+      <w:numFmt w:val="bullet"/>
+      <w:lvlText w:val=""/>
+      <w:lvlJc w:val="left"/>
+      <w:pPr>
+        <w:ind w:left="2160" w:hanging="360"/>
+      </w:pPr>
+      <w:rPr>
+        <w:rFonts w:ascii="Wingdings" w:hAnsi="Wingdings" w:hint="default"/>
+      </w:rPr>
+    </w:lvl>
+    <w:lvl w:ilvl="3" w:tplc="08090001" w:tentative="1">
+      <w:start w:val="1"/>
+      <w:numFmt w:val="bullet"/>
+      <w:lvlText w:val=""/>
+      <w:lvlJc w:val="left"/>
+      <w:pPr>
+        <w:ind w:left="2880" w:hanging="360"/>
+      </w:pPr>
+      <w:rPr>
+        <w:rFonts w:ascii="Symbol" w:hAnsi="Symbol" w:hint="default"/>
+      </w:rPr>
+    </w:lvl>
+    <w:lvl w:ilvl="4" w:tplc="08090003" w:tentative="1">
+      <w:start w:val="1"/>
+      <w:numFmt w:val="bullet"/>
+      <w:lvlText w:val="o"/>
+      <w:lvlJc w:val="left"/>
+      <w:pPr>
+        <w:ind w:left="3600" w:hanging="360"/>
+      </w:pPr>
+      <w:rPr>
+        <w:rFonts w:ascii="Courier New" w:hAnsi="Courier New" w:cs="Courier New" w:hint="default"/>
+      </w:rPr>
+    </w:lvl>
+    <w:lvl w:ilvl="5" w:tplc="08090005" w:tentative="1">
+      <w:start w:val="1"/>
+      <w:numFmt w:val="bullet"/>
+      <w:lvlText w:val=""/>
+      <w:lvlJc w:val="left"/>
+      <w:pPr>
+        <w:ind w:left="4320" w:hanging="360"/>
+      </w:pPr>
+      <w:rPr>
+        <w:rFonts w:ascii="Wingdings" w:hAnsi="Wingdings" w:hint="default"/>
+      </w:rPr>
+    </w:lvl>
+    <w:lvl w:ilvl="6" w:tplc="08090001" w:tentative="1">
+      <w:start w:val="1"/>
+      <w:numFmt w:val="bullet"/>
+      <w:lvlText w:val=""/>
+      <w:lvlJc w:val="left"/>
+      <w:pPr>
+        <w:ind w:left="5040" w:hanging="360"/>
+      </w:pPr>
+      <w:rPr>
+        <w:rFonts w:ascii="Symbol" w:hAnsi="Symbol" w:hint="default"/>
+      </w:rPr>
+    </w:lvl>
+    <w:lvl w:ilvl="7" w:tplc="08090003" w:tentative="1">
+      <w:start w:val="1"/>
+      <w:numFmt w:val="bullet"/>
+      <w:lvlText w:val="o"/>
+      <w:lvlJc w:val="left"/>
+      <w:pPr>
+        <w:ind w:left="5760" w:hanging="360"/>
+      </w:pPr>
+      <w:rPr>
+        <w:rFonts w:ascii="Courier New" w:hAnsi="Courier New" w:cs="Courier New" w:hint="default"/>
+      </w:rPr>
+    </w:lvl>
+    <w:lvl w:ilvl="8" w:tplc="08090005" w:tentative="1">
+      <w:start w:val="1"/>
+      <w:numFmt w:val="bullet"/>
+      <w:lvlText w:val=""/>
+      <w:lvlJc w:val="left"/>
+      <w:pPr>
+        <w:ind w:left="6480" w:hanging="360"/>
+      </w:pPr>
+      <w:rPr>
+        <w:rFonts w:ascii="Wingdings" w:hAnsi="Wingdings" w:hint="default"/>
+      </w:rPr>
+    </w:lvl>
+  </w:abstractNum>
+  <w:num w:numId="1">
+    <w:abstractNumId w:val="0"/>
+  </w:num>
+</w:numbering>
 </file>
 
 <file path=word/styles.xml><?xml version="1.0" encoding="utf-8"?>
@@ -868,6 +1111,17 @@
     <w:semiHidden/>
     <w:unhideWhenUsed/>
   </w:style>
+  <w:style w:type="paragraph" w:styleId="ListParagraph">
+    <w:name w:val="List Paragraph"/>
+    <w:basedOn w:val="Normal"/>
+    <w:uiPriority w:val="34"/>
+    <w:qFormat/>
+    <w:rsid w:val="00F13759"/>
+    <w:pPr>
+      <w:ind w:left="720"/>
+      <w:contextualSpacing/>
+    </w:pPr>
+  </w:style>
 </w:styles>
 </file>
 

</xml_diff>

<commit_message>
Added Notes - Solidity Basics
</commit_message>
<xml_diff>
--- a/Block Chain Application.docx
+++ b/Block Chain Application.docx
@@ -25,11 +25,13 @@
     <w:p>
       <w:pPr>
         <w:rPr>
-          <w:lang w:val="en-CA"/>
-        </w:rPr>
-      </w:pPr>
-      <w:r>
-        <w:rPr>
+          <w:b/>
+          <w:lang w:val="en-CA"/>
+        </w:rPr>
+      </w:pPr>
+      <w:r>
+        <w:rPr>
+          <w:b/>
           <w:lang w:val="en-CA"/>
         </w:rPr>
         <w:t>Dependencies :</w:t>
@@ -149,92 +151,46 @@
         <w:rPr>
           <w:lang w:val="en-CA"/>
         </w:rPr>
-        <w:t xml:space="preserve">Writes on the Block Chain cost money ( gas ) – Deploying on the Block chain costs money/Etherium/ gas </w:t>
-      </w:r>
-    </w:p>
-    <w:p>
-      <w:pPr>
-        <w:rPr>
-          <w:lang w:val="en-CA"/>
-        </w:rPr>
-      </w:pPr>
-    </w:p>
-    <w:p>
-      <w:pPr>
-        <w:rPr>
-          <w:lang w:val="en-CA"/>
-        </w:rPr>
-      </w:pPr>
-    </w:p>
-    <w:p>
-      <w:pPr>
-        <w:rPr>
-          <w:lang w:val="en-CA"/>
-        </w:rPr>
-      </w:pPr>
-      <w:r>
-        <w:rPr>
-          <w:lang w:val="en-CA"/>
-        </w:rPr>
         <w:t xml:space="preserve">Testing the Application: </w:t>
       </w:r>
       <w:r>
         <w:rPr>
           <w:lang w:val="en-CA"/>
         </w:rPr>
-        <w:t xml:space="preserve">( Via Mocha Testing FrameWork and Chai ) </w:t>
-      </w:r>
-      <w:bookmarkStart w:id="0" w:name="_GoBack"/>
-      <w:bookmarkEnd w:id="0"/>
-    </w:p>
-    <w:p>
-      <w:pPr>
-        <w:pStyle w:val="ListParagraph"/>
-        <w:numPr>
-          <w:ilvl w:val="0"/>
-          <w:numId w:val="1"/>
-        </w:numPr>
-        <w:rPr>
-          <w:lang w:val="en-CA"/>
-        </w:rPr>
-      </w:pPr>
-      <w:r>
-        <w:rPr>
-          <w:lang w:val="en-CA"/>
-        </w:rPr>
-        <w:t xml:space="preserve">Check if initialized if correct number of candidates </w:t>
-      </w:r>
-    </w:p>
-    <w:p>
-      <w:pPr>
-        <w:pStyle w:val="ListParagraph"/>
-        <w:numPr>
-          <w:ilvl w:val="0"/>
-          <w:numId w:val="1"/>
-        </w:numPr>
-        <w:rPr>
-          <w:lang w:val="en-CA"/>
-        </w:rPr>
-      </w:pPr>
-    </w:p>
-    <w:p>
-      <w:pPr>
-        <w:rPr>
-          <w:lang w:val="en-CA"/>
-        </w:rPr>
-      </w:pPr>
-    </w:p>
-    <w:p>
-      <w:pPr>
-        <w:rPr>
-          <w:lang w:val="en-CA"/>
-        </w:rPr>
-      </w:pPr>
-      <w:r>
-        <w:rPr>
-          <w:lang w:val="en-CA"/>
-        </w:rPr>
-        <w:t xml:space="preserve">Commands: </w:t>
+        <w:t>( Via Mocha Testing Framew</w:t>
+      </w:r>
+      <w:r>
+        <w:rPr>
+          <w:lang w:val="en-CA"/>
+        </w:rPr>
+        <w:t xml:space="preserve">ork and Chai ) </w:t>
+      </w:r>
+    </w:p>
+    <w:p>
+      <w:pPr>
+        <w:rPr>
+          <w:lang w:val="en-CA"/>
+        </w:rPr>
+      </w:pPr>
+    </w:p>
+    <w:p>
+      <w:pPr>
+        <w:rPr>
+          <w:lang w:val="en-CA"/>
+        </w:rPr>
+      </w:pPr>
+      <w:r>
+        <w:rPr>
+          <w:b/>
+          <w:lang w:val="en-CA"/>
+        </w:rPr>
+        <w:t>Commands</w:t>
+      </w:r>
+      <w:r>
+        <w:rPr>
+          <w:lang w:val="en-CA"/>
+        </w:rPr>
+        <w:t xml:space="preserve">: </w:t>
       </w:r>
     </w:p>
     <w:p>
@@ -536,24 +492,593 @@
           <w:sz w:val="22"/>
           <w:szCs w:val="22"/>
         </w:rPr>
-        <w:t>web3.eth.accounts</w:t>
-      </w:r>
-      <w:r>
-        <w:rPr>
-          <w:rFonts w:ascii="Menlo" w:hAnsi="Menlo" w:cs="Menlo"/>
-          <w:color w:val="000000"/>
-          <w:sz w:val="22"/>
-          <w:szCs w:val="22"/>
-        </w:rPr>
-        <w:t xml:space="preserve"> ( List All accounts ) </w:t>
-      </w:r>
-    </w:p>
-    <w:p>
-      <w:pPr>
-        <w:rPr>
-          <w:lang w:val="en-CA"/>
-        </w:rPr>
-      </w:pPr>
+        <w:t xml:space="preserve">web3.eth.accounts ( List All accounts ) </w:t>
+      </w:r>
+    </w:p>
+    <w:p>
+      <w:pPr>
+        <w:rPr>
+          <w:lang w:val="en-CA"/>
+        </w:rPr>
+      </w:pPr>
+      <w:r>
+        <w:rPr>
+          <w:lang w:val="en-CA"/>
+        </w:rPr>
+        <w:br w:type="page"/>
+      </w:r>
+    </w:p>
+    <w:p>
+      <w:pPr>
+        <w:rPr>
+          <w:lang w:val="en-CA"/>
+        </w:rPr>
+      </w:pPr>
+      <w:r>
+        <w:rPr>
+          <w:lang w:val="en-CA"/>
+        </w:rPr>
+        <w:lastRenderedPageBreak/>
+        <w:t xml:space="preserve">Solidity Basics: </w:t>
+      </w:r>
+    </w:p>
+    <w:p>
+      <w:pPr>
+        <w:rPr>
+          <w:lang w:val="en-CA"/>
+        </w:rPr>
+      </w:pPr>
+    </w:p>
+    <w:p>
+      <w:pPr>
+        <w:rPr>
+          <w:b/>
+          <w:lang w:val="en-CA"/>
+        </w:rPr>
+      </w:pPr>
+      <w:r>
+        <w:rPr>
+          <w:b/>
+          <w:lang w:val="en-CA"/>
+        </w:rPr>
+        <w:t xml:space="preserve">Data Types </w:t>
+      </w:r>
+    </w:p>
+    <w:p>
+      <w:pPr>
+        <w:rPr>
+          <w:lang w:val="en-CA"/>
+        </w:rPr>
+      </w:pPr>
+      <w:r>
+        <w:rPr>
+          <w:lang w:val="en-CA"/>
+        </w:rPr>
+        <w:t>Integer : 1. Uint ( unsigned ) VS int ( signed )</w:t>
+      </w:r>
+    </w:p>
+    <w:p>
+      <w:pPr>
+        <w:rPr>
+          <w:lang w:val="en-CA"/>
+        </w:rPr>
+      </w:pPr>
+    </w:p>
+    <w:p>
+      <w:pPr>
+        <w:rPr>
+          <w:lang w:val="en-CA"/>
+        </w:rPr>
+      </w:pPr>
+      <w:r>
+        <w:rPr>
+          <w:b/>
+          <w:lang w:val="en-CA"/>
+        </w:rPr>
+        <w:t>Address</w:t>
+      </w:r>
+      <w:r>
+        <w:rPr>
+          <w:lang w:val="en-CA"/>
+        </w:rPr>
+        <w:t xml:space="preserve"> ( send VS transfer ) </w:t>
+      </w:r>
+    </w:p>
+    <w:p>
+      <w:pPr>
+        <w:rPr>
+          <w:lang w:val="en-CA"/>
+        </w:rPr>
+      </w:pPr>
+    </w:p>
+    <w:p>
+      <w:pPr>
+        <w:rPr>
+          <w:lang w:val="en-CA"/>
+        </w:rPr>
+      </w:pPr>
+      <w:r>
+        <w:rPr>
+          <w:lang w:val="en-CA"/>
+        </w:rPr>
+        <w:t xml:space="preserve">String ( uses a lot of gas – instead use bits </w:t>
+      </w:r>
+    </w:p>
+    <w:p>
+      <w:pPr>
+        <w:rPr>
+          <w:lang w:val="en-CA"/>
+        </w:rPr>
+      </w:pPr>
+    </w:p>
+    <w:p>
+      <w:pPr>
+        <w:rPr>
+          <w:lang w:val="en-CA"/>
+        </w:rPr>
+      </w:pPr>
+      <w:r>
+        <w:rPr>
+          <w:lang w:val="en-CA"/>
+        </w:rPr>
+        <w:t xml:space="preserve">Enumerator ( custom data types ) </w:t>
+      </w:r>
+    </w:p>
+    <w:p>
+      <w:pPr>
+        <w:rPr>
+          <w:lang w:val="en-CA"/>
+        </w:rPr>
+      </w:pPr>
+    </w:p>
+    <w:p>
+      <w:pPr>
+        <w:rPr>
+          <w:b/>
+          <w:lang w:val="en-CA"/>
+        </w:rPr>
+      </w:pPr>
+      <w:r>
+        <w:rPr>
+          <w:b/>
+          <w:lang w:val="en-CA"/>
+        </w:rPr>
+        <w:t xml:space="preserve">Data Structures </w:t>
+      </w:r>
+    </w:p>
+    <w:p>
+      <w:pPr>
+        <w:rPr>
+          <w:lang w:val="en-CA"/>
+        </w:rPr>
+      </w:pPr>
+    </w:p>
+    <w:p>
+      <w:pPr>
+        <w:rPr>
+          <w:lang w:val="en-CA"/>
+        </w:rPr>
+      </w:pPr>
+      <w:r>
+        <w:rPr>
+          <w:lang w:val="en-CA"/>
+        </w:rPr>
+        <w:t xml:space="preserve">Static and Dynamic </w:t>
+      </w:r>
+    </w:p>
+    <w:p>
+      <w:pPr>
+        <w:rPr>
+          <w:lang w:val="en-CA"/>
+        </w:rPr>
+      </w:pPr>
+    </w:p>
+    <w:p>
+      <w:pPr>
+        <w:rPr>
+          <w:b/>
+          <w:lang w:val="en-CA"/>
+        </w:rPr>
+      </w:pPr>
+      <w:r>
+        <w:rPr>
+          <w:b/>
+          <w:lang w:val="en-CA"/>
+        </w:rPr>
+        <w:t xml:space="preserve">Visibility </w:t>
+      </w:r>
+      <w:r>
+        <w:rPr>
+          <w:b/>
+          <w:lang w:val="en-CA"/>
+        </w:rPr>
+        <w:t xml:space="preserve">Specifiers  </w:t>
+      </w:r>
+      <w:r>
+        <w:rPr>
+          <w:b/>
+          <w:lang w:val="en-CA"/>
+        </w:rPr>
+        <w:t xml:space="preserve"> </w:t>
+      </w:r>
+    </w:p>
+    <w:p>
+      <w:pPr>
+        <w:rPr>
+          <w:b/>
+          <w:lang w:val="en-CA"/>
+        </w:rPr>
+      </w:pPr>
+    </w:p>
+    <w:p>
+      <w:pPr>
+        <w:rPr>
+          <w:lang w:val="en-CA"/>
+        </w:rPr>
+      </w:pPr>
+      <w:r>
+        <w:rPr>
+          <w:lang w:val="en-CA"/>
+        </w:rPr>
+        <w:t xml:space="preserve">Private – only visible in current contract </w:t>
+      </w:r>
+    </w:p>
+    <w:p>
+      <w:pPr>
+        <w:rPr>
+          <w:lang w:val="en-CA"/>
+        </w:rPr>
+      </w:pPr>
+      <w:r>
+        <w:rPr>
+          <w:lang w:val="en-CA"/>
+        </w:rPr>
+        <w:t>Public – Visible externally and internally ( creates a getter function for storage / state variables )</w:t>
+      </w:r>
+    </w:p>
+    <w:p>
+      <w:pPr>
+        <w:rPr>
+          <w:lang w:val="en-CA"/>
+        </w:rPr>
+      </w:pPr>
+      <w:r>
+        <w:rPr>
+          <w:lang w:val="en-CA"/>
+        </w:rPr>
+        <w:t>Internal – Only visible internally</w:t>
+      </w:r>
+    </w:p>
+    <w:p>
+      <w:pPr>
+        <w:rPr>
+          <w:lang w:val="en-CA"/>
+        </w:rPr>
+      </w:pPr>
+      <w:r>
+        <w:rPr>
+          <w:lang w:val="en-CA"/>
+        </w:rPr>
+        <w:t xml:space="preserve">External – only visible externally ( only for functions ) </w:t>
+      </w:r>
+    </w:p>
+    <w:p>
+      <w:pPr>
+        <w:rPr>
+          <w:lang w:val="en-CA"/>
+        </w:rPr>
+      </w:pPr>
+    </w:p>
+    <w:p>
+      <w:pPr>
+        <w:rPr>
+          <w:b/>
+          <w:lang w:val="en-CA"/>
+        </w:rPr>
+      </w:pPr>
+      <w:r>
+        <w:rPr>
+          <w:b/>
+          <w:lang w:val="en-CA"/>
+        </w:rPr>
+        <w:t xml:space="preserve">Function modifiers </w:t>
+      </w:r>
+      <w:r>
+        <w:rPr>
+          <w:b/>
+          <w:lang w:val="en-CA"/>
+        </w:rPr>
+        <w:t xml:space="preserve">( used to change the behavior of functions ) </w:t>
+      </w:r>
+    </w:p>
+    <w:p>
+      <w:pPr>
+        <w:rPr>
+          <w:lang w:val="en-CA"/>
+        </w:rPr>
+      </w:pPr>
+    </w:p>
+    <w:p>
+      <w:pPr>
+        <w:rPr>
+          <w:lang w:val="en-CA"/>
+        </w:rPr>
+      </w:pPr>
+      <w:r>
+        <w:rPr>
+          <w:b/>
+          <w:lang w:val="en-CA"/>
+        </w:rPr>
+        <w:t>Pure</w:t>
+      </w:r>
+      <w:r>
+        <w:rPr>
+          <w:lang w:val="en-CA"/>
+        </w:rPr>
+        <w:t xml:space="preserve"> – Cannot read or modify state of function </w:t>
+      </w:r>
+    </w:p>
+    <w:p>
+      <w:pPr>
+        <w:rPr>
+          <w:lang w:val="en-CA"/>
+        </w:rPr>
+      </w:pPr>
+      <w:r>
+        <w:rPr>
+          <w:b/>
+          <w:lang w:val="en-CA"/>
+        </w:rPr>
+        <w:t>View</w:t>
+      </w:r>
+      <w:r>
+        <w:rPr>
+          <w:lang w:val="en-CA"/>
+        </w:rPr>
+        <w:t xml:space="preserve"> -  Cannot modify state of function </w:t>
+      </w:r>
+    </w:p>
+    <w:p>
+      <w:pPr>
+        <w:rPr>
+          <w:lang w:val="en-CA"/>
+        </w:rPr>
+      </w:pPr>
+      <w:r>
+        <w:rPr>
+          <w:b/>
+          <w:lang w:val="en-CA"/>
+        </w:rPr>
+        <w:t>Constant</w:t>
+      </w:r>
+      <w:r>
+        <w:rPr>
+          <w:lang w:val="en-CA"/>
+        </w:rPr>
+        <w:t xml:space="preserve"> – Only for state variables, disallows engagement </w:t>
+      </w:r>
+    </w:p>
+    <w:p>
+      <w:pPr>
+        <w:rPr>
+          <w:lang w:val="en-CA"/>
+        </w:rPr>
+      </w:pPr>
+      <w:r>
+        <w:rPr>
+          <w:b/>
+          <w:lang w:val="en-CA"/>
+        </w:rPr>
+        <w:t>Payable</w:t>
+      </w:r>
+      <w:r>
+        <w:rPr>
+          <w:lang w:val="en-CA"/>
+        </w:rPr>
+        <w:t xml:space="preserve"> – Allows function to receive ether </w:t>
+      </w:r>
+    </w:p>
+    <w:p>
+      <w:pPr>
+        <w:rPr>
+          <w:lang w:val="en-CA"/>
+        </w:rPr>
+      </w:pPr>
+    </w:p>
+    <w:p>
+      <w:pPr>
+        <w:rPr>
+          <w:b/>
+          <w:lang w:val="en-CA"/>
+        </w:rPr>
+      </w:pPr>
+      <w:r>
+        <w:rPr>
+          <w:b/>
+          <w:lang w:val="en-CA"/>
+        </w:rPr>
+        <w:t xml:space="preserve">Error Handling </w:t>
+      </w:r>
+      <w:r>
+        <w:rPr>
+          <w:b/>
+          <w:lang w:val="en-CA"/>
+        </w:rPr>
+        <w:t>( state – reverting exceptions )</w:t>
+      </w:r>
+    </w:p>
+    <w:p>
+      <w:pPr>
+        <w:rPr>
+          <w:lang w:val="en-CA"/>
+        </w:rPr>
+      </w:pPr>
+    </w:p>
+    <w:p>
+      <w:pPr>
+        <w:rPr>
+          <w:lang w:val="en-CA"/>
+        </w:rPr>
+      </w:pPr>
+      <w:r>
+        <w:rPr>
+          <w:lang w:val="en-CA"/>
+        </w:rPr>
+        <w:t xml:space="preserve">Assert() – check internal errors / check invariants </w:t>
+      </w:r>
+    </w:p>
+    <w:p>
+      <w:pPr>
+        <w:rPr>
+          <w:lang w:val="en-CA"/>
+        </w:rPr>
+      </w:pPr>
+      <w:r>
+        <w:rPr>
+          <w:lang w:val="en-CA"/>
+        </w:rPr>
+        <w:t xml:space="preserve">Require() – used for ensuring valid conditions </w:t>
+      </w:r>
+      <w:r>
+        <w:rPr>
+          <w:lang w:val="en-CA"/>
+        </w:rPr>
+        <w:t xml:space="preserve">/ return calls </w:t>
+      </w:r>
+    </w:p>
+    <w:p>
+      <w:pPr>
+        <w:rPr>
+          <w:lang w:val="en-CA"/>
+        </w:rPr>
+      </w:pPr>
+      <w:r>
+        <w:rPr>
+          <w:lang w:val="en-CA"/>
+        </w:rPr>
+        <w:t xml:space="preserve">Revert() – revert current call on certain condition </w:t>
+      </w:r>
+    </w:p>
+    <w:p>
+      <w:pPr>
+        <w:rPr>
+          <w:color w:val="FF0000"/>
+          <w:lang w:val="en-CA"/>
+        </w:rPr>
+      </w:pPr>
+      <w:r>
+        <w:rPr>
+          <w:color w:val="FF0000"/>
+          <w:lang w:val="en-CA"/>
+        </w:rPr>
+        <w:t xml:space="preserve">Throw () – Do not use ( Deprecated ) </w:t>
+      </w:r>
+    </w:p>
+    <w:p>
+      <w:pPr>
+        <w:rPr>
+          <w:color w:val="FF0000"/>
+          <w:lang w:val="en-CA"/>
+        </w:rPr>
+      </w:pPr>
+    </w:p>
+    <w:p>
+      <w:pPr>
+        <w:rPr>
+          <w:color w:val="FF0000"/>
+          <w:lang w:val="en-CA"/>
+        </w:rPr>
+      </w:pPr>
+    </w:p>
+    <w:p>
+      <w:pPr>
+        <w:rPr>
+          <w:b/>
+          <w:color w:val="FF0000"/>
+          <w:lang w:val="en-CA"/>
+        </w:rPr>
+      </w:pPr>
+      <w:r>
+        <w:rPr>
+          <w:b/>
+          <w:color w:val="FF0000"/>
+          <w:lang w:val="en-CA"/>
+        </w:rPr>
+        <w:t xml:space="preserve">Interview Questions: </w:t>
+      </w:r>
+    </w:p>
+    <w:p>
+      <w:pPr>
+        <w:rPr>
+          <w:color w:val="FF0000"/>
+          <w:lang w:val="en-CA"/>
+        </w:rPr>
+      </w:pPr>
+      <w:hyperlink r:id="rId5" w:history="1">
+        <w:r>
+          <w:rPr>
+            <w:rStyle w:val="Hyperlink"/>
+            <w:lang w:val="en-CA"/>
+          </w:rPr>
+          <w:t>https://www.youtube.com/watch?v=XIDlYm11lCY</w:t>
+        </w:r>
+      </w:hyperlink>
+      <w:r>
+        <w:rPr>
+          <w:color w:val="FF0000"/>
+          <w:lang w:val="en-CA"/>
+        </w:rPr>
+        <w:t xml:space="preserve"> </w:t>
+      </w:r>
+    </w:p>
+    <w:p>
+      <w:pPr>
+        <w:rPr>
+          <w:color w:val="FF0000"/>
+          <w:lang w:val="en-CA"/>
+        </w:rPr>
+      </w:pPr>
+    </w:p>
+    <w:p>
+      <w:pPr>
+        <w:rPr>
+          <w:b/>
+          <w:color w:val="FF0000"/>
+          <w:lang w:val="en-CA"/>
+        </w:rPr>
+      </w:pPr>
+      <w:r>
+        <w:rPr>
+          <w:b/>
+          <w:color w:val="FF0000"/>
+          <w:lang w:val="en-CA"/>
+        </w:rPr>
+        <w:t>Testing</w:t>
+      </w:r>
+    </w:p>
+    <w:p>
+      <w:pPr>
+        <w:rPr>
+          <w:color w:val="000000" w:themeColor="text1"/>
+          <w:lang w:val="en-CA"/>
+        </w:rPr>
+      </w:pPr>
+      <w:r>
+        <w:rPr>
+          <w:color w:val="000000" w:themeColor="text1"/>
+          <w:lang w:val="en-CA"/>
+        </w:rPr>
+        <w:t>T</w:t>
+      </w:r>
+      <w:bookmarkStart w:id="0" w:name="_GoBack"/>
+      <w:bookmarkEnd w:id="0"/>
+      <w:r>
+        <w:rPr>
+          <w:color w:val="000000" w:themeColor="text1"/>
+          <w:lang w:val="en-CA"/>
+        </w:rPr>
+        <w:t>here are some packages that help check code style, small security issues, and test coverage (Solhint, Solium, Solidity coverage).</w:t>
+      </w:r>
     </w:p>
     <w:sectPr>
       <w:pgSz w:w="11900" w:h="16840"/>
@@ -1122,6 +1647,17 @@
       <w:contextualSpacing/>
     </w:pPr>
   </w:style>
+  <w:style w:type="character" w:styleId="Hyperlink">
+    <w:name w:val="Hyperlink"/>
+    <w:basedOn w:val="DefaultParagraphFont"/>
+    <w:uiPriority w:val="99"/>
+    <w:unhideWhenUsed/>
+    <w:rsid w:val="000E6608"/>
+    <w:rPr>
+      <w:color w:val="0563C1" w:themeColor="hyperlink"/>
+      <w:u w:val="single"/>
+    </w:rPr>
+  </w:style>
 </w:styles>
 </file>
 

</xml_diff>